<commit_message>
minor test plan changes
</commit_message>
<xml_diff>
--- a/Assignment1_TestPlan.docx
+++ b/Assignment1_TestPlan.docx
@@ -6,7 +6,7 @@
       <w:pPr>
         <w:jc w:val="center"/>
         <w:rPr>
-          <w:rFonts w:asciiTheme="minorHAnsi" w:hAnsiTheme="minorHAnsi" w:cstheme="minorHAnsi"/>
+          <w:rFonts w:cstheme="minorHAnsi"/>
           <w:b/>
           <w:bCs/>
           <w:sz w:val="44"/>
@@ -16,7 +16,7 @@
       </w:pPr>
       <w:r>
         <w:rPr>
-          <w:rFonts w:asciiTheme="minorHAnsi" w:hAnsiTheme="minorHAnsi" w:cstheme="minorHAnsi"/>
+          <w:rFonts w:cstheme="minorHAnsi"/>
           <w:noProof/>
           <w:sz w:val="36"/>
           <w:szCs w:val="36"/>
@@ -87,7 +87,7 @@
       </w:r>
       <w:r>
         <w:rPr>
-          <w:rFonts w:asciiTheme="minorHAnsi" w:hAnsiTheme="minorHAnsi" w:cstheme="minorHAnsi"/>
+          <w:rFonts w:cstheme="minorHAnsi"/>
           <w:b/>
           <w:bCs/>
           <w:sz w:val="44"/>
@@ -101,7 +101,7 @@
       <w:pPr>
         <w:jc w:val="center"/>
         <w:rPr>
-          <w:rFonts w:asciiTheme="minorHAnsi" w:hAnsiTheme="minorHAnsi" w:cstheme="minorHAnsi"/>
+          <w:rFonts w:cstheme="minorHAnsi"/>
           <w:sz w:val="28"/>
           <w:szCs w:val="28"/>
           <w:lang w:val="en-US"/>
@@ -109,7 +109,7 @@
       </w:pPr>
       <w:r>
         <w:rPr>
-          <w:rFonts w:asciiTheme="minorHAnsi" w:hAnsiTheme="minorHAnsi" w:cstheme="minorHAnsi"/>
+          <w:rFonts w:cstheme="minorHAnsi"/>
           <w:sz w:val="28"/>
           <w:szCs w:val="28"/>
           <w:lang w:val="en-US"/>
@@ -124,7 +124,7 @@
         </w:tabs>
         <w:jc w:val="left"/>
         <w:rPr>
-          <w:rFonts w:asciiTheme="minorHAnsi" w:hAnsiTheme="minorHAnsi" w:cstheme="minorHAnsi"/>
+          <w:rFonts w:cstheme="minorHAnsi"/>
           <w:b/>
           <w:bCs/>
           <w:sz w:val="36"/>
@@ -134,7 +134,7 @@
       </w:pPr>
       <w:r>
         <w:rPr>
-          <w:rFonts w:asciiTheme="minorHAnsi" w:hAnsiTheme="minorHAnsi" w:cstheme="minorHAnsi"/>
+          <w:rFonts w:cstheme="minorHAnsi"/>
           <w:sz w:val="28"/>
           <w:szCs w:val="28"/>
           <w:lang w:val="en-US"/>
@@ -143,7 +143,7 @@
       </w:r>
       <w:r>
         <w:rPr>
-          <w:rFonts w:asciiTheme="minorHAnsi" w:hAnsiTheme="minorHAnsi" w:cstheme="minorHAnsi"/>
+          <w:rFonts w:cstheme="minorHAnsi"/>
           <w:sz w:val="28"/>
           <w:szCs w:val="28"/>
           <w:lang w:val="en-US"/>
@@ -152,7 +152,7 @@
       </w:r>
       <w:r>
         <w:rPr>
-          <w:rFonts w:asciiTheme="minorHAnsi" w:hAnsiTheme="minorHAnsi" w:cstheme="minorHAnsi"/>
+          <w:rFonts w:cstheme="minorHAnsi"/>
           <w:sz w:val="28"/>
           <w:szCs w:val="28"/>
           <w:lang w:val="en-US"/>
@@ -161,7 +161,7 @@
       </w:r>
       <w:r>
         <w:rPr>
-          <w:rFonts w:asciiTheme="minorHAnsi" w:hAnsiTheme="minorHAnsi" w:cstheme="minorHAnsi"/>
+          <w:rFonts w:cstheme="minorHAnsi"/>
           <w:b/>
           <w:bCs/>
           <w:sz w:val="40"/>
@@ -175,7 +175,7 @@
       <w:pPr>
         <w:jc w:val="left"/>
         <w:rPr>
-          <w:rFonts w:asciiTheme="minorHAnsi" w:hAnsiTheme="minorHAnsi" w:cstheme="minorHAnsi"/>
+          <w:rFonts w:cstheme="minorHAnsi"/>
           <w:b/>
           <w:bCs/>
           <w:color w:val="DF4807"/>
@@ -186,7 +186,7 @@
       </w:pPr>
       <w:r>
         <w:rPr>
-          <w:rFonts w:asciiTheme="minorHAnsi" w:hAnsiTheme="minorHAnsi" w:cstheme="minorHAnsi"/>
+          <w:rFonts w:cstheme="minorHAnsi"/>
           <w:b/>
           <w:bCs/>
           <w:color w:val="DF4807"/>
@@ -1758,7 +1758,7 @@
       <w:pPr>
         <w:spacing w:line="276" w:lineRule="auto"/>
         <w:rPr>
-          <w:rFonts w:asciiTheme="minorHAnsi" w:hAnsiTheme="minorHAnsi" w:cstheme="minorHAnsi"/>
+          <w:rFonts w:cstheme="minorHAnsi"/>
           <w:sz w:val="28"/>
           <w:szCs w:val="28"/>
           <w:lang w:val="en-US"/>
@@ -1766,7 +1766,7 @@
       </w:pPr>
       <w:r>
         <w:rPr>
-          <w:rFonts w:asciiTheme="minorHAnsi" w:hAnsiTheme="minorHAnsi" w:cstheme="minorHAnsi"/>
+          <w:rFonts w:cstheme="minorHAnsi"/>
           <w:sz w:val="28"/>
           <w:szCs w:val="28"/>
           <w:lang w:val="en-US"/>
@@ -1779,7 +1779,7 @@
         <w:spacing w:after="0" w:line="240" w:lineRule="auto"/>
         <w:jc w:val="left"/>
         <w:rPr>
-          <w:rFonts w:asciiTheme="minorHAnsi" w:hAnsiTheme="minorHAnsi" w:cstheme="minorHAnsi"/>
+          <w:rFonts w:cstheme="minorHAnsi"/>
           <w:sz w:val="28"/>
           <w:szCs w:val="28"/>
           <w:lang w:val="en-US"/>
@@ -1787,7 +1787,7 @@
       </w:pPr>
       <w:r>
         <w:rPr>
-          <w:rFonts w:asciiTheme="minorHAnsi" w:hAnsiTheme="minorHAnsi" w:cstheme="minorHAnsi"/>
+          <w:rFonts w:cstheme="minorHAnsi"/>
           <w:sz w:val="28"/>
           <w:szCs w:val="28"/>
           <w:lang w:val="en-US"/>
@@ -1823,27 +1823,27 @@
     <w:p>
       <w:pPr>
         <w:rPr>
-          <w:rFonts w:asciiTheme="minorHAnsi" w:hAnsiTheme="minorHAnsi" w:cstheme="minorHAnsi"/>
-          <w:lang w:val="en-US"/>
-        </w:rPr>
-      </w:pPr>
-      <w:r>
-        <w:rPr>
-          <w:rFonts w:asciiTheme="minorHAnsi" w:hAnsiTheme="minorHAnsi" w:cstheme="minorHAnsi"/>
+          <w:rFonts w:cstheme="minorHAnsi"/>
+          <w:lang w:val="en-US"/>
+        </w:rPr>
+      </w:pPr>
+      <w:r>
+        <w:rPr>
+          <w:rFonts w:cstheme="minorHAnsi"/>
           <w:lang w:val="en-US"/>
         </w:rPr>
         <w:t xml:space="preserve">In the following report, the procedure of testing of the </w:t>
       </w:r>
       <w:r>
         <w:rPr>
-          <w:rFonts w:asciiTheme="minorHAnsi" w:hAnsiTheme="minorHAnsi" w:cstheme="minorHAnsi"/>
+          <w:rFonts w:cstheme="minorHAnsi"/>
           <w:lang w:val="en-US"/>
         </w:rPr>
         <w:t>f</w:t>
       </w:r>
       <w:r>
         <w:rPr>
-          <w:rFonts w:asciiTheme="minorHAnsi" w:hAnsiTheme="minorHAnsi" w:cstheme="minorHAnsi"/>
+          <w:rFonts w:cstheme="minorHAnsi"/>
           <w:lang w:val="en-US"/>
         </w:rPr>
         <w:t xml:space="preserve">unction </w:t>
@@ -1851,7 +1851,7 @@
       <w:bookmarkStart w:id="4" w:name="ArrayShift"/>
       <w:r>
         <w:rPr>
-          <w:rFonts w:asciiTheme="minorHAnsi" w:hAnsiTheme="minorHAnsi" w:cstheme="minorHAnsi"/>
+          <w:rFonts w:cstheme="minorHAnsi"/>
           <w:b/>
           <w:bCs/>
           <w:lang w:val="en-US"/>
@@ -1860,7 +1860,7 @@
       </w:r>
       <w:r>
         <w:rPr>
-          <w:rFonts w:asciiTheme="minorHAnsi" w:hAnsiTheme="minorHAnsi" w:cstheme="minorHAnsi"/>
+          <w:rFonts w:cstheme="minorHAnsi"/>
           <w:b/>
           <w:bCs/>
           <w:lang w:val="en-US"/>
@@ -1869,7 +1869,7 @@
       </w:r>
       <w:r>
         <w:rPr>
-          <w:rFonts w:asciiTheme="minorHAnsi" w:hAnsiTheme="minorHAnsi" w:cstheme="minorHAnsi"/>
+          <w:rFonts w:cstheme="minorHAnsi"/>
           <w:b/>
           <w:bCs/>
           <w:lang w:val="en-US"/>
@@ -1879,84 +1879,84 @@
       <w:bookmarkEnd w:id="4"/>
       <w:r>
         <w:rPr>
-          <w:rFonts w:asciiTheme="minorHAnsi" w:hAnsiTheme="minorHAnsi" w:cstheme="minorHAnsi"/>
+          <w:rFonts w:cstheme="minorHAnsi"/>
           <w:lang w:val="en-US"/>
         </w:rPr>
         <w:t xml:space="preserve"> will be described. The tests are </w:t>
       </w:r>
       <w:r>
         <w:rPr>
-          <w:rFonts w:asciiTheme="minorHAnsi" w:hAnsiTheme="minorHAnsi" w:cstheme="minorHAnsi"/>
+          <w:rFonts w:cstheme="minorHAnsi"/>
           <w:lang w:val="en-US"/>
         </w:rPr>
         <w:t>limited</w:t>
       </w:r>
       <w:r>
         <w:rPr>
-          <w:rFonts w:asciiTheme="minorHAnsi" w:hAnsiTheme="minorHAnsi" w:cstheme="minorHAnsi"/>
+          <w:rFonts w:cstheme="minorHAnsi"/>
           <w:lang w:val="en-US"/>
         </w:rPr>
         <w:t xml:space="preserve"> to the </w:t>
       </w:r>
       <w:r>
         <w:rPr>
-          <w:rFonts w:asciiTheme="minorHAnsi" w:hAnsiTheme="minorHAnsi" w:cstheme="minorHAnsi"/>
+          <w:rFonts w:cstheme="minorHAnsi"/>
           <w:lang w:val="en-US"/>
         </w:rPr>
         <w:t>different</w:t>
       </w:r>
       <w:r>
         <w:rPr>
-          <w:rFonts w:asciiTheme="minorHAnsi" w:hAnsiTheme="minorHAnsi" w:cstheme="minorHAnsi"/>
+          <w:rFonts w:cstheme="minorHAnsi"/>
           <w:lang w:val="en-US"/>
         </w:rPr>
         <w:t xml:space="preserve"> specifications </w:t>
       </w:r>
       <w:r>
         <w:rPr>
-          <w:rFonts w:asciiTheme="minorHAnsi" w:hAnsiTheme="minorHAnsi" w:cstheme="minorHAnsi"/>
+          <w:rFonts w:cstheme="minorHAnsi"/>
           <w:lang w:val="en-US"/>
         </w:rPr>
         <w:t xml:space="preserve">which </w:t>
       </w:r>
       <w:r>
         <w:rPr>
-          <w:rFonts w:asciiTheme="minorHAnsi" w:hAnsiTheme="minorHAnsi" w:cstheme="minorHAnsi"/>
+          <w:rFonts w:cstheme="minorHAnsi"/>
           <w:lang w:val="en-US"/>
         </w:rPr>
         <w:t xml:space="preserve">follow the objective of extensively checking </w:t>
       </w:r>
       <w:r>
         <w:rPr>
-          <w:rFonts w:asciiTheme="minorHAnsi" w:hAnsiTheme="minorHAnsi" w:cstheme="minorHAnsi"/>
+          <w:rFonts w:cstheme="minorHAnsi"/>
           <w:lang w:val="en-US"/>
         </w:rPr>
         <w:t xml:space="preserve">its </w:t>
       </w:r>
       <w:r>
         <w:rPr>
-          <w:rFonts w:asciiTheme="minorHAnsi" w:hAnsiTheme="minorHAnsi" w:cstheme="minorHAnsi"/>
+          <w:rFonts w:cstheme="minorHAnsi"/>
           <w:lang w:val="en-US"/>
         </w:rPr>
         <w:t xml:space="preserve">functions </w:t>
       </w:r>
       <w:r>
         <w:rPr>
-          <w:rFonts w:asciiTheme="minorHAnsi" w:hAnsiTheme="minorHAnsi" w:cstheme="minorHAnsi"/>
+          <w:rFonts w:cstheme="minorHAnsi"/>
           <w:lang w:val="en-US"/>
         </w:rPr>
         <w:t>regarding</w:t>
       </w:r>
       <w:r>
         <w:rPr>
-          <w:rFonts w:asciiTheme="minorHAnsi" w:hAnsiTheme="minorHAnsi" w:cstheme="minorHAnsi"/>
+          <w:rFonts w:cstheme="minorHAnsi"/>
           <w:lang w:val="en-US"/>
         </w:rPr>
         <w:t xml:space="preserve"> </w:t>
       </w:r>
       <w:r>
         <w:rPr>
-          <w:rFonts w:asciiTheme="minorHAnsi" w:hAnsiTheme="minorHAnsi" w:cstheme="minorHAnsi"/>
+          <w:rFonts w:cstheme="minorHAnsi"/>
           <w:i/>
           <w:lang w:val="en-US"/>
         </w:rPr>
@@ -1964,14 +1964,14 @@
       </w:r>
       <w:r>
         <w:rPr>
-          <w:rFonts w:asciiTheme="minorHAnsi" w:hAnsiTheme="minorHAnsi" w:cstheme="minorHAnsi"/>
+          <w:rFonts w:cstheme="minorHAnsi"/>
           <w:lang w:val="en-US"/>
         </w:rPr>
         <w:t>as well as the general</w:t>
       </w:r>
       <w:r>
         <w:rPr>
-          <w:rFonts w:asciiTheme="minorHAnsi" w:hAnsiTheme="minorHAnsi" w:cstheme="minorHAnsi"/>
+          <w:rFonts w:cstheme="minorHAnsi"/>
           <w:lang w:val="en-US"/>
         </w:rPr>
         <w:t xml:space="preserve"> absence of errors and flaws. </w:t>
@@ -1982,56 +1982,56 @@
       <w:bookmarkStart w:id="8" w:name="_Toc159855338"/>
       <w:r>
         <w:rPr>
-          <w:rFonts w:asciiTheme="minorHAnsi" w:hAnsiTheme="minorHAnsi" w:cstheme="minorHAnsi"/>
+          <w:rFonts w:cstheme="minorHAnsi"/>
           <w:lang w:val="en-US"/>
         </w:rPr>
         <w:t>The overall functionality</w:t>
       </w:r>
       <w:r>
         <w:rPr>
-          <w:rFonts w:asciiTheme="minorHAnsi" w:hAnsiTheme="minorHAnsi" w:cstheme="minorHAnsi"/>
+          <w:rFonts w:cstheme="minorHAnsi"/>
           <w:lang w:val="en-US"/>
         </w:rPr>
         <w:t xml:space="preserve"> is tested </w:t>
       </w:r>
       <w:r>
         <w:rPr>
-          <w:rFonts w:asciiTheme="minorHAnsi" w:hAnsiTheme="minorHAnsi" w:cstheme="minorHAnsi"/>
+          <w:rFonts w:cstheme="minorHAnsi"/>
           <w:lang w:val="en-US"/>
         </w:rPr>
         <w:t xml:space="preserve">with the goal </w:t>
       </w:r>
       <w:r>
         <w:rPr>
-          <w:rFonts w:asciiTheme="minorHAnsi" w:hAnsiTheme="minorHAnsi" w:cstheme="minorHAnsi"/>
+          <w:rFonts w:cstheme="minorHAnsi"/>
           <w:lang w:val="en-US"/>
         </w:rPr>
         <w:t>of getting</w:t>
       </w:r>
       <w:r>
         <w:rPr>
-          <w:rFonts w:asciiTheme="minorHAnsi" w:hAnsiTheme="minorHAnsi" w:cstheme="minorHAnsi"/>
+          <w:rFonts w:cstheme="minorHAnsi"/>
           <w:lang w:val="en-US"/>
         </w:rPr>
         <w:t xml:space="preserve"> a correct return value </w:t>
       </w:r>
       <w:r>
         <w:rPr>
-          <w:rFonts w:asciiTheme="minorHAnsi" w:hAnsiTheme="minorHAnsi" w:cstheme="minorHAnsi"/>
+          <w:rFonts w:cstheme="minorHAnsi"/>
           <w:lang w:val="en-US"/>
         </w:rPr>
         <w:t xml:space="preserve">which </w:t>
       </w:r>
       <w:r>
         <w:rPr>
-          <w:rFonts w:asciiTheme="minorHAnsi" w:hAnsiTheme="minorHAnsi" w:cstheme="minorHAnsi"/>
+          <w:rFonts w:cstheme="minorHAnsi"/>
           <w:lang w:val="en-US"/>
         </w:rPr>
         <w:t>depends</w:t>
       </w:r>
       <w:r>
         <w:rPr>
-          <w:rFonts w:asciiTheme="minorHAnsi" w:hAnsiTheme="minorHAnsi" w:cstheme="minorHAnsi"/>
+          <w:rFonts w:cstheme="minorHAnsi"/>
           <w:lang w:val="en-US"/>
         </w:rPr>
         <w:t xml:space="preserve"> on different varying numerical input criteria.</w:t>
@@ -2082,71 +2082,85 @@
     <w:p>
       <w:pPr>
         <w:rPr>
-          <w:rFonts w:asciiTheme="minorHAnsi" w:hAnsiTheme="minorHAnsi" w:cstheme="minorHAnsi"/>
-          <w:lang w:val="en-US"/>
-        </w:rPr>
-      </w:pPr>
-      <w:r>
-        <w:rPr>
-          <w:rFonts w:asciiTheme="minorHAnsi" w:hAnsiTheme="minorHAnsi" w:cstheme="minorHAnsi"/>
+          <w:rFonts w:cstheme="minorHAnsi"/>
+          <w:lang w:val="en-US"/>
+        </w:rPr>
+      </w:pPr>
+      <w:r>
+        <w:rPr>
+          <w:rFonts w:cstheme="minorHAnsi"/>
           <w:lang w:val="en-US"/>
         </w:rPr>
         <w:t xml:space="preserve">The </w:t>
       </w:r>
       <w:r>
         <w:rPr>
-          <w:rFonts w:asciiTheme="minorHAnsi" w:hAnsiTheme="minorHAnsi" w:cstheme="minorHAnsi"/>
+          <w:rFonts w:cstheme="minorHAnsi"/>
           <w:lang w:val="en-US"/>
         </w:rPr>
         <w:fldChar w:fldCharType="begin"/>
       </w:r>
       <w:r>
         <w:rPr>
-          <w:rFonts w:asciiTheme="minorHAnsi" w:hAnsiTheme="minorHAnsi" w:cstheme="minorHAnsi"/>
+          <w:rFonts w:cstheme="minorHAnsi"/>
           <w:lang w:val="en-US"/>
         </w:rPr>
         <w:instrText xml:space="preserve"> REF ArrayShift \p \h </w:instrText>
       </w:r>
       <w:r>
         <w:rPr>
-          <w:rFonts w:asciiTheme="minorHAnsi" w:hAnsiTheme="minorHAnsi" w:cstheme="minorHAnsi"/>
-          <w:lang w:val="en-US"/>
-        </w:rPr>
-      </w:r>
-      <w:r>
-        <w:rPr>
-          <w:rFonts w:asciiTheme="minorHAnsi" w:hAnsiTheme="minorHAnsi" w:cstheme="minorHAnsi"/>
+          <w:rFonts w:cstheme="minorHAnsi"/>
+          <w:lang w:val="en-US"/>
+        </w:rPr>
+      </w:r>
+      <w:r>
+        <w:rPr>
+          <w:rFonts w:cstheme="minorHAnsi"/>
           <w:lang w:val="en-US"/>
         </w:rPr>
         <w:fldChar w:fldCharType="separate"/>
       </w:r>
       <w:r>
         <w:rPr>
-          <w:rFonts w:asciiTheme="minorHAnsi" w:hAnsiTheme="minorHAnsi" w:cstheme="minorHAnsi"/>
+          <w:rFonts w:cstheme="minorHAnsi"/>
           <w:lang w:val="en-US"/>
         </w:rPr>
         <w:t>above</w:t>
       </w:r>
       <w:r>
         <w:rPr>
-          <w:rFonts w:asciiTheme="minorHAnsi" w:hAnsiTheme="minorHAnsi" w:cstheme="minorHAnsi"/>
+          <w:rFonts w:cstheme="minorHAnsi"/>
           <w:lang w:val="en-US"/>
         </w:rPr>
         <w:fldChar w:fldCharType="end"/>
       </w:r>
       <w:r>
         <w:rPr>
-          <w:rFonts w:asciiTheme="minorHAnsi" w:hAnsiTheme="minorHAnsi" w:cstheme="minorHAnsi"/>
+          <w:rFonts w:cstheme="minorHAnsi"/>
           <w:lang w:val="en-US"/>
         </w:rPr>
         <w:t xml:space="preserve"> </w:t>
       </w:r>
       <w:r>
         <w:rPr>
-          <w:rFonts w:asciiTheme="minorHAnsi" w:hAnsiTheme="minorHAnsi" w:cstheme="minorHAnsi"/>
-          <w:lang w:val="en-US"/>
-        </w:rPr>
-        <w:t xml:space="preserve">mentioned function is required to fulfil three different practices. For the input, there must be two different input criteria, firstly and numerical array and secondly a specific value which is expected to be contained within the array. In case the function works as desired three different outputs should be provided, depending on the given value to be analyzed: </w:t>
+          <w:rFonts w:cstheme="minorHAnsi"/>
+          <w:lang w:val="en-US"/>
+        </w:rPr>
+        <w:t xml:space="preserve">mentioned function is required to fulfil three different practices. For the input, there must be two different input criteria, firstly </w:t>
+      </w:r>
+      <w:r>
+        <w:rPr>
+          <w:rFonts w:cstheme="minorHAnsi"/>
+          <w:lang w:val="en-US"/>
+        </w:rPr>
+        <w:t>a</w:t>
+      </w:r>
+      <w:r>
+        <w:rPr>
+          <w:rFonts w:cstheme="minorHAnsi"/>
+          <w:lang w:val="en-US"/>
+        </w:rPr>
+        <w:t xml:space="preserve"> numerical array and secondly a specific value which is expected to be contained within the array. In case the function works as desired three different outputs should be provided, depending on the given value to be analyzed: </w:t>
       </w:r>
     </w:p>
     <w:p>
@@ -2159,13 +2173,13 @@
         <w:spacing w:after="160" w:line="259" w:lineRule="auto"/>
         <w:jc w:val="left"/>
         <w:rPr>
-          <w:rFonts w:asciiTheme="minorHAnsi" w:hAnsiTheme="minorHAnsi" w:cstheme="minorHAnsi"/>
-          <w:lang w:val="en-US"/>
-        </w:rPr>
-      </w:pPr>
-      <w:r>
-        <w:rPr>
-          <w:rFonts w:asciiTheme="minorHAnsi" w:hAnsiTheme="minorHAnsi" w:cstheme="minorHAnsi"/>
+          <w:rFonts w:cstheme="minorHAnsi"/>
+          <w:lang w:val="en-US"/>
+        </w:rPr>
+      </w:pPr>
+      <w:r>
+        <w:rPr>
+          <w:rFonts w:cstheme="minorHAnsi"/>
           <w:lang w:val="en-US"/>
         </w:rPr>
         <w:t>If the value is contained in the array, the output should be the next sequential value of the array</w:t>
@@ -2181,13 +2195,13 @@
         <w:spacing w:after="160" w:line="259" w:lineRule="auto"/>
         <w:jc w:val="left"/>
         <w:rPr>
-          <w:rFonts w:asciiTheme="minorHAnsi" w:hAnsiTheme="minorHAnsi" w:cstheme="minorHAnsi"/>
-          <w:lang w:val="en-US"/>
-        </w:rPr>
-      </w:pPr>
-      <w:r>
-        <w:rPr>
-          <w:rFonts w:asciiTheme="minorHAnsi" w:hAnsiTheme="minorHAnsi" w:cstheme="minorHAnsi"/>
+          <w:rFonts w:cstheme="minorHAnsi"/>
+          <w:lang w:val="en-US"/>
+        </w:rPr>
+      </w:pPr>
+      <w:r>
+        <w:rPr>
+          <w:rFonts w:cstheme="minorHAnsi"/>
           <w:lang w:val="en-US"/>
         </w:rPr>
         <w:t>If the value is not contained in the array, the output should be the first element of the array.</w:t>
@@ -2203,13 +2217,13 @@
         <w:spacing w:after="160" w:line="259" w:lineRule="auto"/>
         <w:jc w:val="left"/>
         <w:rPr>
-          <w:rFonts w:asciiTheme="minorHAnsi" w:hAnsiTheme="minorHAnsi" w:cstheme="minorHAnsi"/>
-          <w:lang w:val="en-US"/>
-        </w:rPr>
-      </w:pPr>
-      <w:r>
-        <w:rPr>
-          <w:rFonts w:asciiTheme="minorHAnsi" w:hAnsiTheme="minorHAnsi" w:cstheme="minorHAnsi"/>
+          <w:rFonts w:cstheme="minorHAnsi"/>
+          <w:lang w:val="en-US"/>
+        </w:rPr>
+      </w:pPr>
+      <w:r>
+        <w:rPr>
+          <w:rFonts w:cstheme="minorHAnsi"/>
           <w:lang w:val="en-US"/>
         </w:rPr>
         <w:t>If the value is the last element of the array, the output should be -1.</w:t>
@@ -2248,6 +2262,99 @@
     </w:p>
     <w:p>
       <w:pPr>
+        <w:pStyle w:val="Heading2"/>
+        <w:rPr>
+          <w:lang w:val="en-US"/>
+        </w:rPr>
+      </w:pPr>
+      <w:r>
+        <w:rPr>
+          <w:lang w:val="en-US"/>
+        </w:rPr>
+        <w:t>Unit Testing</w:t>
+      </w:r>
+    </w:p>
+    <w:p>
+      <w:pPr>
+        <w:ind w:left="284"/>
+        <w:rPr>
+          <w:bCs/>
+          <w:lang w:val="en-US"/>
+        </w:rPr>
+      </w:pPr>
+      <w:r>
+        <w:rPr>
+          <w:b/>
+          <w:bCs/>
+          <w:lang w:val="en-US"/>
+        </w:rPr>
+        <w:t xml:space="preserve">Definition: </w:t>
+      </w:r>
+      <w:r>
+        <w:rPr>
+          <w:bCs/>
+          <w:lang w:val="en-US"/>
+        </w:rPr>
+        <w:t>To test the desired functionalities, a simple unit test will be implemented that is capable of testing for correctness of all three required in- and output cases.</w:t>
+      </w:r>
+    </w:p>
+    <w:p>
+      <w:pPr>
+        <w:ind w:firstLine="284"/>
+        <w:rPr>
+          <w:bCs/>
+          <w:lang w:val="en-US"/>
+        </w:rPr>
+      </w:pPr>
+      <w:r>
+        <w:rPr>
+          <w:b/>
+          <w:bCs/>
+          <w:lang w:val="en-US"/>
+        </w:rPr>
+        <w:t>Participants:</w:t>
+      </w:r>
+      <w:r>
+        <w:rPr>
+          <w:b/>
+          <w:bCs/>
+          <w:lang w:val="en-US"/>
+        </w:rPr>
+        <w:t xml:space="preserve"> </w:t>
+      </w:r>
+      <w:r>
+        <w:rPr>
+          <w:bCs/>
+          <w:lang w:val="en-US"/>
+        </w:rPr>
+        <w:t>The developer himself is responsible for the testing.</w:t>
+      </w:r>
+    </w:p>
+    <w:p>
+      <w:pPr>
+        <w:ind w:left="284"/>
+        <w:rPr>
+          <w:lang w:val="en-US"/>
+        </w:rPr>
+      </w:pPr>
+      <w:r>
+        <w:rPr>
+          <w:b/>
+          <w:bCs/>
+          <w:lang w:val="en-US"/>
+        </w:rPr>
+        <w:t xml:space="preserve">Methodology: </w:t>
+      </w:r>
+      <w:r>
+        <w:rPr>
+          <w:bCs/>
+          <w:lang w:val="en-US"/>
+        </w:rPr>
+        <w:t>The developer is responsible for providing the required testing script that sufficiently fulfils the above-mentioned functionalities.</w:t>
+      </w:r>
+    </w:p>
+    <w:p>
+      <w:pPr>
         <w:pStyle w:val="Heading1"/>
         <w:rPr>
           <w:rFonts w:cstheme="minorHAnsi"/>
@@ -2272,6 +2379,153 @@
     </w:p>
     <w:p>
       <w:pPr>
+        <w:rPr>
+          <w:rFonts w:cstheme="minorHAnsi"/>
+          <w:lang w:val="en-US"/>
+        </w:rPr>
+      </w:pPr>
+      <w:r>
+        <w:rPr>
+          <w:rFonts w:cstheme="minorHAnsi"/>
+          <w:lang w:val="en-US"/>
+        </w:rPr>
+        <w:t>The only</w:t>
+      </w:r>
+      <w:r>
+        <w:rPr>
+          <w:rFonts w:cstheme="minorHAnsi"/>
+          <w:lang w:val="en-US"/>
+        </w:rPr>
+        <w:t xml:space="preserve"> hardware related</w:t>
+      </w:r>
+      <w:r>
+        <w:rPr>
+          <w:rFonts w:cstheme="minorHAnsi"/>
+          <w:lang w:val="en-US"/>
+        </w:rPr>
+        <w:t xml:space="preserve"> requirement that </w:t>
+      </w:r>
+      <w:r>
+        <w:rPr>
+          <w:rFonts w:cstheme="minorHAnsi"/>
+          <w:lang w:val="en-US"/>
+        </w:rPr>
+        <w:t>must</w:t>
+      </w:r>
+      <w:r>
+        <w:rPr>
+          <w:rFonts w:cstheme="minorHAnsi"/>
+          <w:lang w:val="en-US"/>
+        </w:rPr>
+        <w:t xml:space="preserve"> be fulfilled</w:t>
+      </w:r>
+      <w:r>
+        <w:rPr>
+          <w:rFonts w:cstheme="minorHAnsi"/>
+          <w:lang w:val="en-US"/>
+        </w:rPr>
+        <w:t>,</w:t>
+      </w:r>
+      <w:r>
+        <w:rPr>
+          <w:rFonts w:cstheme="minorHAnsi"/>
+          <w:lang w:val="en-US"/>
+        </w:rPr>
+        <w:t xml:space="preserve"> </w:t>
+      </w:r>
+      <w:r>
+        <w:rPr>
+          <w:rFonts w:cstheme="minorHAnsi"/>
+          <w:lang w:val="en-US"/>
+        </w:rPr>
+        <w:t>so that the function can be tested</w:t>
+      </w:r>
+      <w:r>
+        <w:rPr>
+          <w:rFonts w:cstheme="minorHAnsi"/>
+          <w:lang w:val="en-US"/>
+        </w:rPr>
+        <w:t>,</w:t>
+      </w:r>
+      <w:r>
+        <w:rPr>
+          <w:rFonts w:cstheme="minorHAnsi"/>
+          <w:lang w:val="en-US"/>
+        </w:rPr>
+        <w:t xml:space="preserve"> is, that the hardware should be able to run any </w:t>
+      </w:r>
+      <w:r>
+        <w:rPr>
+          <w:rFonts w:cstheme="minorHAnsi"/>
+          <w:lang w:val="en-US"/>
+        </w:rPr>
+        <w:t xml:space="preserve">preferred </w:t>
+      </w:r>
+      <w:r>
+        <w:rPr>
+          <w:rFonts w:cstheme="minorHAnsi"/>
+          <w:lang w:val="en-US"/>
+        </w:rPr>
+        <w:t xml:space="preserve">IDE for the required JavaScript environment, as further described in Chapter </w:t>
+      </w:r>
+      <w:r>
+        <w:rPr>
+          <w:rFonts w:cstheme="minorHAnsi"/>
+          <w:lang w:val="en-US"/>
+        </w:rPr>
+        <w:fldChar w:fldCharType="begin"/>
+      </w:r>
+      <w:r>
+        <w:rPr>
+          <w:rFonts w:cstheme="minorHAnsi"/>
+          <w:lang w:val="en-US"/>
+        </w:rPr>
+        <w:instrText xml:space="preserve"> REF _Ref160462435 \r \h </w:instrText>
+      </w:r>
+      <w:r>
+        <w:rPr>
+          <w:rFonts w:cstheme="minorHAnsi"/>
+          <w:lang w:val="en-US"/>
+        </w:rPr>
+      </w:r>
+      <w:r>
+        <w:rPr>
+          <w:rFonts w:cstheme="minorHAnsi"/>
+          <w:lang w:val="en-US"/>
+        </w:rPr>
+        <w:instrText xml:space="preserve"> \* MERGEFORMAT </w:instrText>
+      </w:r>
+      <w:r>
+        <w:rPr>
+          <w:rFonts w:cstheme="minorHAnsi"/>
+          <w:lang w:val="en-US"/>
+        </w:rPr>
+        <w:fldChar w:fldCharType="separate"/>
+      </w:r>
+      <w:r>
+        <w:rPr>
+          <w:rFonts w:cstheme="minorHAnsi"/>
+          <w:lang w:val="en-US"/>
+        </w:rPr>
+        <w:t>6</w:t>
+      </w:r>
+      <w:r>
+        <w:rPr>
+          <w:rFonts w:cstheme="minorHAnsi"/>
+          <w:lang w:val="en-US"/>
+        </w:rPr>
+        <w:fldChar w:fldCharType="end"/>
+      </w:r>
+      <w:r>
+        <w:rPr>
+          <w:rFonts w:cstheme="minorHAnsi"/>
+          <w:lang w:val="en-US"/>
+        </w:rPr>
+        <w:t xml:space="preserve">. </w:t>
+      </w:r>
+    </w:p>
+    <w:p>
+      <w:pPr>
         <w:pStyle w:val="Heading1"/>
         <w:rPr>
           <w:rFonts w:cstheme="minorHAnsi"/>
@@ -2282,17 +2536,77 @@
       <w:bookmarkStart w:id="22" w:name="_Toc159688719"/>
       <w:bookmarkStart w:id="23" w:name="_Toc159853877"/>
       <w:bookmarkStart w:id="24" w:name="_Toc159855342"/>
-      <w:r>
-        <w:rPr>
-          <w:rFonts w:cstheme="minorHAnsi"/>
-          <w:lang w:val="en-US"/>
-        </w:rPr>
+      <w:bookmarkStart w:id="25" w:name="_Ref160462435"/>
+      <w:r>
+        <w:rPr>
+          <w:rFonts w:cstheme="minorHAnsi"/>
+          <w:lang w:val="en-US"/>
+        </w:rPr>
+        <w:lastRenderedPageBreak/>
         <w:t>Environment Requirements</w:t>
       </w:r>
       <w:bookmarkEnd w:id="21"/>
       <w:bookmarkEnd w:id="22"/>
       <w:bookmarkEnd w:id="23"/>
       <w:bookmarkEnd w:id="24"/>
+      <w:bookmarkEnd w:id="25"/>
+    </w:p>
+    <w:p>
+      <w:pPr>
+        <w:rPr>
+          <w:rFonts w:cstheme="minorHAnsi"/>
+          <w:lang w:val="en-US"/>
+        </w:rPr>
+      </w:pPr>
+      <w:r>
+        <w:rPr>
+          <w:rFonts w:cstheme="minorHAnsi"/>
+          <w:lang w:val="en-US"/>
+        </w:rPr>
+        <w:t xml:space="preserve">To conduct the tests a runtime environment is required, that does in include an IDE that can run JavaScript and </w:t>
+      </w:r>
+      <w:r>
+        <w:rPr>
+          <w:rFonts w:cstheme="minorHAnsi"/>
+          <w:lang w:val="en-US"/>
+        </w:rPr>
+        <w:t>a needed</w:t>
+      </w:r>
+      <w:r>
+        <w:rPr>
+          <w:rFonts w:cstheme="minorHAnsi"/>
+          <w:lang w:val="en-US"/>
+        </w:rPr>
+        <w:t xml:space="preserve"> </w:t>
+      </w:r>
+      <w:r>
+        <w:rPr>
+          <w:rFonts w:cstheme="minorHAnsi"/>
+          <w:lang w:val="en-US"/>
+        </w:rPr>
+        <w:t>testing</w:t>
+      </w:r>
+      <w:r>
+        <w:rPr>
+          <w:rFonts w:cstheme="minorHAnsi"/>
+          <w:lang w:val="en-US"/>
+        </w:rPr>
+        <w:t xml:space="preserve"> </w:t>
+      </w:r>
+      <w:r>
+        <w:rPr>
+          <w:rFonts w:cstheme="minorHAnsi"/>
+          <w:lang w:val="en-US"/>
+        </w:rPr>
+        <w:t>framework, for example</w:t>
+      </w:r>
+      <w:r>
+        <w:rPr>
+          <w:rFonts w:cstheme="minorHAnsi"/>
+          <w:lang w:val="en-US"/>
+        </w:rPr>
+        <w:t xml:space="preserve"> “Jest”.</w:t>
+      </w:r>
     </w:p>
     <w:p>
       <w:pPr>
@@ -2302,10 +2616,10 @@
           <w:lang w:val="en-US"/>
         </w:rPr>
       </w:pPr>
-      <w:bookmarkStart w:id="25" w:name="_Toc159688678"/>
-      <w:bookmarkStart w:id="26" w:name="_Toc159688720"/>
-      <w:bookmarkStart w:id="27" w:name="_Toc159853878"/>
-      <w:bookmarkStart w:id="28" w:name="_Toc159855343"/>
+      <w:bookmarkStart w:id="26" w:name="_Toc159688678"/>
+      <w:bookmarkStart w:id="27" w:name="_Toc159688720"/>
+      <w:bookmarkStart w:id="28" w:name="_Toc159853878"/>
+      <w:bookmarkStart w:id="29" w:name="_Toc159855343"/>
       <w:r>
         <w:rPr>
           <w:rFonts w:cstheme="minorHAnsi"/>
@@ -2313,10 +2627,23 @@
         </w:rPr>
         <w:t>Test Schedule</w:t>
       </w:r>
-      <w:bookmarkEnd w:id="25"/>
       <w:bookmarkEnd w:id="26"/>
       <w:bookmarkEnd w:id="27"/>
       <w:bookmarkEnd w:id="28"/>
+      <w:bookmarkEnd w:id="29"/>
+    </w:p>
+    <w:p>
+      <w:pPr>
+        <w:rPr>
+          <w:lang w:val="en-US"/>
+        </w:rPr>
+      </w:pPr>
+      <w:r>
+        <w:rPr>
+          <w:lang w:val="en-US"/>
+        </w:rPr>
+        <w:t xml:space="preserve">? </w:t>
+      </w:r>
     </w:p>
     <w:p>
       <w:pPr>
@@ -2326,10 +2653,10 @@
           <w:lang w:val="en-US"/>
         </w:rPr>
       </w:pPr>
-      <w:bookmarkStart w:id="29" w:name="_Toc159688679"/>
-      <w:bookmarkStart w:id="30" w:name="_Toc159688721"/>
-      <w:bookmarkStart w:id="31" w:name="_Toc159853879"/>
-      <w:bookmarkStart w:id="32" w:name="_Toc159855344"/>
+      <w:bookmarkStart w:id="30" w:name="_Toc159688679"/>
+      <w:bookmarkStart w:id="31" w:name="_Toc159688721"/>
+      <w:bookmarkStart w:id="32" w:name="_Toc159853879"/>
+      <w:bookmarkStart w:id="33" w:name="_Toc159855344"/>
       <w:r>
         <w:rPr>
           <w:rFonts w:cstheme="minorHAnsi"/>
@@ -2337,10 +2664,10 @@
         </w:rPr>
         <w:t>Control Procedures</w:t>
       </w:r>
-      <w:bookmarkEnd w:id="29"/>
       <w:bookmarkEnd w:id="30"/>
       <w:bookmarkEnd w:id="31"/>
       <w:bookmarkEnd w:id="32"/>
+      <w:bookmarkEnd w:id="33"/>
     </w:p>
     <w:p>
       <w:pPr>
@@ -2350,10 +2677,10 @@
           <w:lang w:val="en-US"/>
         </w:rPr>
       </w:pPr>
-      <w:bookmarkStart w:id="33" w:name="_Toc159688680"/>
-      <w:bookmarkStart w:id="34" w:name="_Toc159688722"/>
-      <w:bookmarkStart w:id="35" w:name="_Toc159853880"/>
-      <w:bookmarkStart w:id="36" w:name="_Toc159855345"/>
+      <w:bookmarkStart w:id="34" w:name="_Toc159688680"/>
+      <w:bookmarkStart w:id="35" w:name="_Toc159688722"/>
+      <w:bookmarkStart w:id="36" w:name="_Toc159853880"/>
+      <w:bookmarkStart w:id="37" w:name="_Toc159855345"/>
       <w:r>
         <w:rPr>
           <w:rFonts w:cstheme="minorHAnsi"/>
@@ -2361,10 +2688,10 @@
         </w:rPr>
         <w:t>Features to be Tested</w:t>
       </w:r>
-      <w:bookmarkEnd w:id="33"/>
       <w:bookmarkEnd w:id="34"/>
       <w:bookmarkEnd w:id="35"/>
       <w:bookmarkEnd w:id="36"/>
+      <w:bookmarkEnd w:id="37"/>
     </w:p>
     <w:p>
       <w:pPr>
@@ -2374,10 +2701,10 @@
           <w:lang w:val="en-US"/>
         </w:rPr>
       </w:pPr>
-      <w:bookmarkStart w:id="37" w:name="_Toc159688681"/>
-      <w:bookmarkStart w:id="38" w:name="_Toc159688723"/>
-      <w:bookmarkStart w:id="39" w:name="_Toc159853881"/>
-      <w:bookmarkStart w:id="40" w:name="_Toc159855346"/>
+      <w:bookmarkStart w:id="38" w:name="_Toc159688681"/>
+      <w:bookmarkStart w:id="39" w:name="_Toc159688723"/>
+      <w:bookmarkStart w:id="40" w:name="_Toc159853881"/>
+      <w:bookmarkStart w:id="41" w:name="_Toc159855346"/>
       <w:r>
         <w:rPr>
           <w:rFonts w:cstheme="minorHAnsi"/>
@@ -2385,10 +2712,10 @@
         </w:rPr>
         <w:t>Features not to be Tested</w:t>
       </w:r>
-      <w:bookmarkEnd w:id="37"/>
       <w:bookmarkEnd w:id="38"/>
       <w:bookmarkEnd w:id="39"/>
       <w:bookmarkEnd w:id="40"/>
+      <w:bookmarkEnd w:id="41"/>
     </w:p>
     <w:p>
       <w:pPr>
@@ -2398,10 +2725,10 @@
           <w:lang w:val="en-US"/>
         </w:rPr>
       </w:pPr>
-      <w:bookmarkStart w:id="41" w:name="_Toc159688682"/>
-      <w:bookmarkStart w:id="42" w:name="_Toc159688724"/>
-      <w:bookmarkStart w:id="43" w:name="_Toc159853882"/>
-      <w:bookmarkStart w:id="44" w:name="_Toc159855347"/>
+      <w:bookmarkStart w:id="42" w:name="_Toc159688682"/>
+      <w:bookmarkStart w:id="43" w:name="_Toc159688724"/>
+      <w:bookmarkStart w:id="44" w:name="_Toc159853882"/>
+      <w:bookmarkStart w:id="45" w:name="_Toc159855347"/>
       <w:r>
         <w:rPr>
           <w:rFonts w:cstheme="minorHAnsi"/>
@@ -2409,10 +2736,10 @@
         </w:rPr>
         <w:t>Resources/Roles &amp; Responsibilities</w:t>
       </w:r>
-      <w:bookmarkEnd w:id="41"/>
       <w:bookmarkEnd w:id="42"/>
       <w:bookmarkEnd w:id="43"/>
       <w:bookmarkEnd w:id="44"/>
+      <w:bookmarkEnd w:id="45"/>
     </w:p>
     <w:p>
       <w:pPr>
@@ -2422,10 +2749,10 @@
           <w:lang w:val="en-US"/>
         </w:rPr>
       </w:pPr>
-      <w:bookmarkStart w:id="45" w:name="_Toc159688683"/>
-      <w:bookmarkStart w:id="46" w:name="_Toc159688725"/>
-      <w:bookmarkStart w:id="47" w:name="_Toc159853883"/>
-      <w:bookmarkStart w:id="48" w:name="_Toc159855348"/>
+      <w:bookmarkStart w:id="46" w:name="_Toc159688683"/>
+      <w:bookmarkStart w:id="47" w:name="_Toc159688725"/>
+      <w:bookmarkStart w:id="48" w:name="_Toc159853883"/>
+      <w:bookmarkStart w:id="49" w:name="_Toc159855348"/>
       <w:r>
         <w:rPr>
           <w:rFonts w:cstheme="minorHAnsi"/>
@@ -2433,10 +2760,10 @@
         </w:rPr>
         <w:t>Schedules</w:t>
       </w:r>
-      <w:bookmarkEnd w:id="45"/>
       <w:bookmarkEnd w:id="46"/>
       <w:bookmarkEnd w:id="47"/>
       <w:bookmarkEnd w:id="48"/>
+      <w:bookmarkEnd w:id="49"/>
     </w:p>
     <w:p>
       <w:pPr>
@@ -2446,22 +2773,21 @@
           <w:lang w:val="en-US"/>
         </w:rPr>
       </w:pPr>
-      <w:bookmarkStart w:id="49" w:name="_Toc159688684"/>
-      <w:bookmarkStart w:id="50" w:name="_Toc159688726"/>
-      <w:bookmarkStart w:id="51" w:name="_Toc159853884"/>
-      <w:bookmarkStart w:id="52" w:name="_Toc159855349"/>
-      <w:r>
-        <w:rPr>
-          <w:rFonts w:cstheme="minorHAnsi"/>
-          <w:lang w:val="en-US"/>
-        </w:rPr>
-        <w:lastRenderedPageBreak/>
+      <w:bookmarkStart w:id="50" w:name="_Toc159688684"/>
+      <w:bookmarkStart w:id="51" w:name="_Toc159688726"/>
+      <w:bookmarkStart w:id="52" w:name="_Toc159853884"/>
+      <w:bookmarkStart w:id="53" w:name="_Toc159855349"/>
+      <w:r>
+        <w:rPr>
+          <w:rFonts w:cstheme="minorHAnsi"/>
+          <w:lang w:val="en-US"/>
+        </w:rPr>
         <w:t>Significantly Impacted Departments (SIDs)</w:t>
       </w:r>
-      <w:bookmarkEnd w:id="49"/>
       <w:bookmarkEnd w:id="50"/>
       <w:bookmarkEnd w:id="51"/>
       <w:bookmarkEnd w:id="52"/>
+      <w:bookmarkEnd w:id="53"/>
     </w:p>
     <w:p>
       <w:pPr>
@@ -2471,10 +2797,10 @@
           <w:lang w:val="en-US"/>
         </w:rPr>
       </w:pPr>
-      <w:bookmarkStart w:id="53" w:name="_Toc159688685"/>
-      <w:bookmarkStart w:id="54" w:name="_Toc159688727"/>
-      <w:bookmarkStart w:id="55" w:name="_Toc159853885"/>
-      <w:bookmarkStart w:id="56" w:name="_Toc159855350"/>
+      <w:bookmarkStart w:id="54" w:name="_Toc159688685"/>
+      <w:bookmarkStart w:id="55" w:name="_Toc159688727"/>
+      <w:bookmarkStart w:id="56" w:name="_Toc159853885"/>
+      <w:bookmarkStart w:id="57" w:name="_Toc159855350"/>
       <w:r>
         <w:rPr>
           <w:rFonts w:cstheme="minorHAnsi"/>
@@ -2482,10 +2808,10 @@
         </w:rPr>
         <w:t>Dependencies</w:t>
       </w:r>
-      <w:bookmarkEnd w:id="53"/>
       <w:bookmarkEnd w:id="54"/>
       <w:bookmarkEnd w:id="55"/>
       <w:bookmarkEnd w:id="56"/>
+      <w:bookmarkEnd w:id="57"/>
     </w:p>
     <w:p>
       <w:pPr>
@@ -2495,10 +2821,10 @@
           <w:lang w:val="en-US"/>
         </w:rPr>
       </w:pPr>
-      <w:bookmarkStart w:id="57" w:name="_Toc159688686"/>
-      <w:bookmarkStart w:id="58" w:name="_Toc159688728"/>
-      <w:bookmarkStart w:id="59" w:name="_Toc159853886"/>
-      <w:bookmarkStart w:id="60" w:name="_Toc159855351"/>
+      <w:bookmarkStart w:id="58" w:name="_Toc159688686"/>
+      <w:bookmarkStart w:id="59" w:name="_Toc159688728"/>
+      <w:bookmarkStart w:id="60" w:name="_Toc159853886"/>
+      <w:bookmarkStart w:id="61" w:name="_Toc159855351"/>
       <w:r>
         <w:rPr>
           <w:rFonts w:cstheme="minorHAnsi"/>
@@ -2506,10 +2832,10 @@
         </w:rPr>
         <w:t>Risks/Assumptions</w:t>
       </w:r>
-      <w:bookmarkEnd w:id="57"/>
       <w:bookmarkEnd w:id="58"/>
       <w:bookmarkEnd w:id="59"/>
       <w:bookmarkEnd w:id="60"/>
+      <w:bookmarkEnd w:id="61"/>
     </w:p>
     <w:p>
       <w:pPr>
@@ -2519,10 +2845,10 @@
           <w:lang w:val="en-US"/>
         </w:rPr>
       </w:pPr>
-      <w:bookmarkStart w:id="61" w:name="_Toc159688687"/>
-      <w:bookmarkStart w:id="62" w:name="_Toc159688729"/>
-      <w:bookmarkStart w:id="63" w:name="_Toc159853887"/>
-      <w:bookmarkStart w:id="64" w:name="_Toc159855352"/>
+      <w:bookmarkStart w:id="62" w:name="_Toc159688687"/>
+      <w:bookmarkStart w:id="63" w:name="_Toc159688729"/>
+      <w:bookmarkStart w:id="64" w:name="_Toc159853887"/>
+      <w:bookmarkStart w:id="65" w:name="_Toc159855352"/>
       <w:r>
         <w:rPr>
           <w:rFonts w:cstheme="minorHAnsi"/>
@@ -2530,10 +2856,10 @@
         </w:rPr>
         <w:t>Tools</w:t>
       </w:r>
-      <w:bookmarkEnd w:id="61"/>
       <w:bookmarkEnd w:id="62"/>
       <w:bookmarkEnd w:id="63"/>
       <w:bookmarkEnd w:id="64"/>
+      <w:bookmarkEnd w:id="65"/>
     </w:p>
     <w:p>
       <w:pPr>
@@ -2543,10 +2869,10 @@
           <w:lang w:val="en-US"/>
         </w:rPr>
       </w:pPr>
-      <w:bookmarkStart w:id="65" w:name="_Toc159688688"/>
-      <w:bookmarkStart w:id="66" w:name="_Toc159688730"/>
-      <w:bookmarkStart w:id="67" w:name="_Toc159853888"/>
-      <w:bookmarkStart w:id="68" w:name="_Toc159855353"/>
+      <w:bookmarkStart w:id="66" w:name="_Toc159688688"/>
+      <w:bookmarkStart w:id="67" w:name="_Toc159688730"/>
+      <w:bookmarkStart w:id="68" w:name="_Toc159853888"/>
+      <w:bookmarkStart w:id="69" w:name="_Toc159855353"/>
       <w:r>
         <w:rPr>
           <w:rFonts w:cstheme="minorHAnsi"/>
@@ -2554,17 +2880,17 @@
         </w:rPr>
         <w:t>Approvals</w:t>
       </w:r>
-      <w:bookmarkEnd w:id="65"/>
       <w:bookmarkEnd w:id="66"/>
       <w:bookmarkEnd w:id="67"/>
       <w:bookmarkEnd w:id="68"/>
+      <w:bookmarkEnd w:id="69"/>
     </w:p>
     <w:p>
       <w:pPr>
         <w:spacing w:after="0" w:line="240" w:lineRule="auto"/>
         <w:jc w:val="left"/>
         <w:rPr>
-          <w:rFonts w:asciiTheme="minorHAnsi" w:eastAsia="Times New Roman" w:hAnsiTheme="minorHAnsi" w:cstheme="minorHAnsi"/>
+          <w:rFonts w:eastAsia="Times New Roman" w:cstheme="minorHAnsi"/>
           <w:b/>
           <w:bCs/>
           <w:color w:val="DF4807"/>
@@ -2575,7 +2901,7 @@
       </w:pPr>
       <w:r>
         <w:rPr>
-          <w:rFonts w:asciiTheme="minorHAnsi" w:hAnsiTheme="minorHAnsi" w:cstheme="minorHAnsi"/>
+          <w:rFonts w:cstheme="minorHAnsi"/>
           <w:lang w:val="en-US"/>
         </w:rPr>
         <w:br w:type="page"/>
@@ -2591,14 +2917,14 @@
         </w:pBdr>
         <w:spacing w:line="276" w:lineRule="auto"/>
         <w:rPr>
-          <w:rFonts w:asciiTheme="minorHAnsi" w:hAnsiTheme="minorHAnsi" w:cstheme="minorHAnsi"/>
+          <w:rFonts w:cstheme="minorHAnsi"/>
           <w:bdr w:val="none" w:sz="0" w:space="0" w:color="auto" w:frame="1"/>
           <w:lang w:val="en-US"/>
         </w:rPr>
       </w:pPr>
       <w:r>
         <w:rPr>
-          <w:rFonts w:asciiTheme="minorHAnsi" w:hAnsiTheme="minorHAnsi" w:cstheme="minorHAnsi"/>
+          <w:rFonts w:cstheme="minorHAnsi"/>
           <w:bdr w:val="none" w:sz="0" w:space="0" w:color="auto" w:frame="1"/>
           <w:lang w:val="en-US"/>
         </w:rPr>
@@ -2616,14 +2942,14 @@
         </w:pBdr>
         <w:spacing w:line="276" w:lineRule="auto"/>
         <w:rPr>
-          <w:rFonts w:asciiTheme="minorHAnsi" w:hAnsiTheme="minorHAnsi" w:cstheme="minorHAnsi"/>
+          <w:rFonts w:cstheme="minorHAnsi"/>
           <w:bdr w:val="none" w:sz="0" w:space="0" w:color="auto" w:frame="1"/>
           <w:lang w:val="en-US"/>
         </w:rPr>
       </w:pPr>
       <w:r>
         <w:rPr>
-          <w:rFonts w:asciiTheme="minorHAnsi" w:hAnsiTheme="minorHAnsi" w:cstheme="minorHAnsi"/>
+          <w:rFonts w:cstheme="minorHAnsi"/>
           <w:bdr w:val="none" w:sz="0" w:space="0" w:color="auto" w:frame="1"/>
           <w:lang w:val="en-US"/>
         </w:rPr>
@@ -2632,7 +2958,7 @@
       <w:proofErr w:type="spellStart"/>
       <w:r>
         <w:rPr>
-          <w:rFonts w:asciiTheme="minorHAnsi" w:hAnsiTheme="minorHAnsi" w:cstheme="minorHAnsi"/>
+          <w:rFonts w:cstheme="minorHAnsi"/>
           <w:bdr w:val="none" w:sz="0" w:space="0" w:color="auto" w:frame="1"/>
           <w:lang w:val="en-US"/>
         </w:rPr>
@@ -2641,7 +2967,7 @@
       <w:proofErr w:type="spellEnd"/>
       <w:r>
         <w:rPr>
-          <w:rFonts w:asciiTheme="minorHAnsi" w:hAnsiTheme="minorHAnsi" w:cstheme="minorHAnsi"/>
+          <w:rFonts w:cstheme="minorHAnsi"/>
           <w:bdr w:val="none" w:sz="0" w:space="0" w:color="auto" w:frame="1"/>
           <w:lang w:val="en-US"/>
         </w:rPr>
@@ -2659,14 +2985,14 @@
         <w:spacing w:line="276" w:lineRule="auto"/>
         <w:ind w:firstLine="720"/>
         <w:rPr>
-          <w:rFonts w:asciiTheme="minorHAnsi" w:hAnsiTheme="minorHAnsi" w:cstheme="minorHAnsi"/>
+          <w:rFonts w:cstheme="minorHAnsi"/>
           <w:bdr w:val="none" w:sz="0" w:space="0" w:color="auto" w:frame="1"/>
           <w:lang w:val="en-US"/>
         </w:rPr>
       </w:pPr>
       <w:r>
         <w:rPr>
-          <w:rFonts w:asciiTheme="minorHAnsi" w:hAnsiTheme="minorHAnsi" w:cstheme="minorHAnsi"/>
+          <w:rFonts w:cstheme="minorHAnsi"/>
           <w:bdr w:val="none" w:sz="0" w:space="0" w:color="auto" w:frame="1"/>
           <w:lang w:val="en-US"/>
         </w:rPr>
@@ -2675,7 +3001,7 @@
       <w:proofErr w:type="spellStart"/>
       <w:r>
         <w:rPr>
-          <w:rFonts w:asciiTheme="minorHAnsi" w:hAnsiTheme="minorHAnsi" w:cstheme="minorHAnsi"/>
+          <w:rFonts w:cstheme="minorHAnsi"/>
           <w:bdr w:val="none" w:sz="0" w:space="0" w:color="auto" w:frame="1"/>
           <w:lang w:val="en-US"/>
         </w:rPr>
@@ -2684,7 +3010,7 @@
       <w:proofErr w:type="spellEnd"/>
       <w:r>
         <w:rPr>
-          <w:rFonts w:asciiTheme="minorHAnsi" w:hAnsiTheme="minorHAnsi" w:cstheme="minorHAnsi"/>
+          <w:rFonts w:cstheme="minorHAnsi"/>
           <w:bdr w:val="none" w:sz="0" w:space="0" w:color="auto" w:frame="1"/>
           <w:lang w:val="en-US"/>
         </w:rPr>
@@ -2702,14 +3028,14 @@
         <w:spacing w:line="276" w:lineRule="auto"/>
         <w:ind w:firstLine="720"/>
         <w:rPr>
-          <w:rFonts w:asciiTheme="minorHAnsi" w:hAnsiTheme="minorHAnsi" w:cstheme="minorHAnsi"/>
+          <w:rFonts w:cstheme="minorHAnsi"/>
           <w:bdr w:val="none" w:sz="0" w:space="0" w:color="auto" w:frame="1"/>
           <w:lang w:val="en-US"/>
         </w:rPr>
       </w:pPr>
       <w:r>
         <w:rPr>
-          <w:rFonts w:asciiTheme="minorHAnsi" w:hAnsiTheme="minorHAnsi" w:cstheme="minorHAnsi"/>
+          <w:rFonts w:cstheme="minorHAnsi"/>
           <w:bdr w:val="none" w:sz="0" w:space="0" w:color="auto" w:frame="1"/>
           <w:lang w:val="en-US"/>
         </w:rPr>
@@ -2727,14 +3053,14 @@
         <w:spacing w:line="276" w:lineRule="auto"/>
         <w:ind w:firstLine="720"/>
         <w:rPr>
-          <w:rFonts w:asciiTheme="minorHAnsi" w:hAnsiTheme="minorHAnsi" w:cstheme="minorHAnsi"/>
+          <w:rFonts w:cstheme="minorHAnsi"/>
           <w:bdr w:val="none" w:sz="0" w:space="0" w:color="auto" w:frame="1"/>
           <w:lang w:val="en-US"/>
         </w:rPr>
       </w:pPr>
       <w:r>
         <w:rPr>
-          <w:rFonts w:asciiTheme="minorHAnsi" w:hAnsiTheme="minorHAnsi" w:cstheme="minorHAnsi"/>
+          <w:rFonts w:cstheme="minorHAnsi"/>
           <w:bdr w:val="none" w:sz="0" w:space="0" w:color="auto" w:frame="1"/>
           <w:lang w:val="en-US"/>
         </w:rPr>
@@ -2743,7 +3069,7 @@
       <w:proofErr w:type="spellStart"/>
       <w:r>
         <w:rPr>
-          <w:rFonts w:asciiTheme="minorHAnsi" w:hAnsiTheme="minorHAnsi" w:cstheme="minorHAnsi"/>
+          <w:rFonts w:cstheme="minorHAnsi"/>
           <w:bdr w:val="none" w:sz="0" w:space="0" w:color="auto" w:frame="1"/>
           <w:lang w:val="en-US"/>
         </w:rPr>
@@ -2752,7 +3078,7 @@
       <w:proofErr w:type="spellEnd"/>
       <w:r>
         <w:rPr>
-          <w:rFonts w:asciiTheme="minorHAnsi" w:hAnsiTheme="minorHAnsi" w:cstheme="minorHAnsi"/>
+          <w:rFonts w:cstheme="minorHAnsi"/>
           <w:bdr w:val="none" w:sz="0" w:space="0" w:color="auto" w:frame="1"/>
           <w:lang w:val="en-US"/>
         </w:rPr>
@@ -2770,14 +3096,14 @@
         <w:spacing w:line="276" w:lineRule="auto"/>
         <w:ind w:firstLine="720"/>
         <w:rPr>
-          <w:rFonts w:asciiTheme="minorHAnsi" w:hAnsiTheme="minorHAnsi" w:cstheme="minorHAnsi"/>
+          <w:rFonts w:cstheme="minorHAnsi"/>
           <w:bdr w:val="none" w:sz="0" w:space="0" w:color="auto" w:frame="1"/>
           <w:lang w:val="en-US"/>
         </w:rPr>
       </w:pPr>
       <w:r>
         <w:rPr>
-          <w:rFonts w:asciiTheme="minorHAnsi" w:hAnsiTheme="minorHAnsi" w:cstheme="minorHAnsi"/>
+          <w:rFonts w:cstheme="minorHAnsi"/>
           <w:bdr w:val="none" w:sz="0" w:space="0" w:color="auto" w:frame="1"/>
           <w:lang w:val="en-US"/>
         </w:rPr>
@@ -2795,7 +3121,7 @@
         <w:spacing w:line="276" w:lineRule="auto"/>
         <w:ind w:firstLine="720"/>
         <w:rPr>
-          <w:rFonts w:asciiTheme="minorHAnsi" w:hAnsiTheme="minorHAnsi" w:cstheme="minorHAnsi"/>
+          <w:rFonts w:cstheme="minorHAnsi"/>
           <w:bdr w:val="none" w:sz="0" w:space="0" w:color="auto" w:frame="1"/>
           <w:lang w:val="en-US"/>
         </w:rPr>
@@ -2811,14 +3137,14 @@
         </w:pBdr>
         <w:spacing w:line="276" w:lineRule="auto"/>
         <w:rPr>
-          <w:rFonts w:asciiTheme="minorHAnsi" w:hAnsiTheme="minorHAnsi" w:cstheme="minorHAnsi"/>
+          <w:rFonts w:cstheme="minorHAnsi"/>
           <w:bdr w:val="none" w:sz="0" w:space="0" w:color="auto" w:frame="1"/>
           <w:lang w:val="en-US"/>
         </w:rPr>
       </w:pPr>
       <w:r>
         <w:rPr>
-          <w:rFonts w:asciiTheme="minorHAnsi" w:hAnsiTheme="minorHAnsi" w:cstheme="minorHAnsi"/>
+          <w:rFonts w:cstheme="minorHAnsi"/>
           <w:bdr w:val="none" w:sz="0" w:space="0" w:color="auto" w:frame="1"/>
           <w:lang w:val="en-US"/>
         </w:rPr>
@@ -2827,7 +3153,7 @@
       <w:proofErr w:type="spellStart"/>
       <w:r>
         <w:rPr>
-          <w:rFonts w:asciiTheme="minorHAnsi" w:hAnsiTheme="minorHAnsi" w:cstheme="minorHAnsi"/>
+          <w:rFonts w:cstheme="minorHAnsi"/>
           <w:bdr w:val="none" w:sz="0" w:space="0" w:color="auto" w:frame="1"/>
           <w:lang w:val="en-US"/>
         </w:rPr>
@@ -2836,7 +3162,7 @@
       <w:proofErr w:type="spellEnd"/>
       <w:r>
         <w:rPr>
-          <w:rFonts w:asciiTheme="minorHAnsi" w:hAnsiTheme="minorHAnsi" w:cstheme="minorHAnsi"/>
+          <w:rFonts w:cstheme="minorHAnsi"/>
           <w:bdr w:val="none" w:sz="0" w:space="0" w:color="auto" w:frame="1"/>
           <w:lang w:val="en-US"/>
         </w:rPr>
@@ -2853,14 +3179,14 @@
         </w:pBdr>
         <w:spacing w:line="276" w:lineRule="auto"/>
         <w:rPr>
-          <w:rFonts w:asciiTheme="minorHAnsi" w:hAnsiTheme="minorHAnsi" w:cstheme="minorHAnsi"/>
+          <w:rFonts w:cstheme="minorHAnsi"/>
           <w:bdr w:val="none" w:sz="0" w:space="0" w:color="auto" w:frame="1"/>
           <w:lang w:val="en-US"/>
         </w:rPr>
       </w:pPr>
       <w:r>
         <w:rPr>
-          <w:rFonts w:asciiTheme="minorHAnsi" w:hAnsiTheme="minorHAnsi" w:cstheme="minorHAnsi"/>
+          <w:rFonts w:cstheme="minorHAnsi"/>
           <w:bdr w:val="none" w:sz="0" w:space="0" w:color="auto" w:frame="1"/>
           <w:lang w:val="en-US"/>
         </w:rPr>
@@ -2869,7 +3195,7 @@
       <w:proofErr w:type="spellStart"/>
       <w:r>
         <w:rPr>
-          <w:rFonts w:asciiTheme="minorHAnsi" w:hAnsiTheme="minorHAnsi" w:cstheme="minorHAnsi"/>
+          <w:rFonts w:cstheme="minorHAnsi"/>
           <w:bdr w:val="none" w:sz="0" w:space="0" w:color="auto" w:frame="1"/>
           <w:lang w:val="en-US"/>
         </w:rPr>
@@ -2878,7 +3204,7 @@
       <w:proofErr w:type="spellEnd"/>
       <w:r>
         <w:rPr>
-          <w:rFonts w:asciiTheme="minorHAnsi" w:hAnsiTheme="minorHAnsi" w:cstheme="minorHAnsi"/>
+          <w:rFonts w:cstheme="minorHAnsi"/>
           <w:bdr w:val="none" w:sz="0" w:space="0" w:color="auto" w:frame="1"/>
           <w:lang w:val="en-US"/>
         </w:rPr>
@@ -2895,14 +3221,14 @@
         </w:pBdr>
         <w:spacing w:line="276" w:lineRule="auto"/>
         <w:rPr>
-          <w:rFonts w:asciiTheme="minorHAnsi" w:hAnsiTheme="minorHAnsi" w:cstheme="minorHAnsi"/>
+          <w:rFonts w:cstheme="minorHAnsi"/>
           <w:bdr w:val="none" w:sz="0" w:space="0" w:color="auto" w:frame="1"/>
           <w:lang w:val="en-US"/>
         </w:rPr>
       </w:pPr>
       <w:r>
         <w:rPr>
-          <w:rFonts w:asciiTheme="minorHAnsi" w:hAnsiTheme="minorHAnsi" w:cstheme="minorHAnsi"/>
+          <w:rFonts w:cstheme="minorHAnsi"/>
           <w:bdr w:val="none" w:sz="0" w:space="0" w:color="auto" w:frame="1"/>
           <w:lang w:val="en-US"/>
         </w:rPr>
@@ -2911,7 +3237,7 @@
       <w:proofErr w:type="spellStart"/>
       <w:r>
         <w:rPr>
-          <w:rFonts w:asciiTheme="minorHAnsi" w:hAnsiTheme="minorHAnsi" w:cstheme="minorHAnsi"/>
+          <w:rFonts w:cstheme="minorHAnsi"/>
           <w:bdr w:val="none" w:sz="0" w:space="0" w:color="auto" w:frame="1"/>
           <w:lang w:val="en-US"/>
         </w:rPr>
@@ -2920,7 +3246,7 @@
       <w:proofErr w:type="spellEnd"/>
       <w:r>
         <w:rPr>
-          <w:rFonts w:asciiTheme="minorHAnsi" w:hAnsiTheme="minorHAnsi" w:cstheme="minorHAnsi"/>
+          <w:rFonts w:cstheme="minorHAnsi"/>
           <w:bdr w:val="none" w:sz="0" w:space="0" w:color="auto" w:frame="1"/>
           <w:lang w:val="en-US"/>
         </w:rPr>
@@ -2929,7 +3255,7 @@
       <w:proofErr w:type="spellStart"/>
       <w:r>
         <w:rPr>
-          <w:rFonts w:asciiTheme="minorHAnsi" w:hAnsiTheme="minorHAnsi" w:cstheme="minorHAnsi"/>
+          <w:rFonts w:cstheme="minorHAnsi"/>
           <w:bdr w:val="none" w:sz="0" w:space="0" w:color="auto" w:frame="1"/>
           <w:lang w:val="en-US"/>
         </w:rPr>
@@ -2938,7 +3264,7 @@
       <w:proofErr w:type="spellEnd"/>
       <w:r>
         <w:rPr>
-          <w:rFonts w:asciiTheme="minorHAnsi" w:hAnsiTheme="minorHAnsi" w:cstheme="minorHAnsi"/>
+          <w:rFonts w:cstheme="minorHAnsi"/>
           <w:bdr w:val="none" w:sz="0" w:space="0" w:color="auto" w:frame="1"/>
           <w:lang w:val="en-US"/>
         </w:rPr>
@@ -2947,7 +3273,7 @@
       <w:proofErr w:type="spellStart"/>
       <w:r>
         <w:rPr>
-          <w:rFonts w:asciiTheme="minorHAnsi" w:hAnsiTheme="minorHAnsi" w:cstheme="minorHAnsi"/>
+          <w:rFonts w:cstheme="minorHAnsi"/>
           <w:bdr w:val="none" w:sz="0" w:space="0" w:color="auto" w:frame="1"/>
           <w:lang w:val="en-US"/>
         </w:rPr>
@@ -2956,7 +3282,7 @@
       <w:proofErr w:type="spellEnd"/>
       <w:r>
         <w:rPr>
-          <w:rFonts w:asciiTheme="minorHAnsi" w:hAnsiTheme="minorHAnsi" w:cstheme="minorHAnsi"/>
+          <w:rFonts w:cstheme="minorHAnsi"/>
           <w:bdr w:val="none" w:sz="0" w:space="0" w:color="auto" w:frame="1"/>
           <w:lang w:val="en-US"/>
         </w:rPr>
@@ -2973,7 +3299,7 @@
         </w:pBdr>
         <w:spacing w:line="276" w:lineRule="auto"/>
         <w:rPr>
-          <w:rFonts w:asciiTheme="minorHAnsi" w:hAnsiTheme="minorHAnsi" w:cstheme="minorHAnsi"/>
+          <w:rFonts w:cstheme="minorHAnsi"/>
           <w:bdr w:val="none" w:sz="0" w:space="0" w:color="auto" w:frame="1"/>
           <w:lang w:val="en-US"/>
         </w:rPr>
@@ -2989,7 +3315,7 @@
         </w:pBdr>
         <w:spacing w:line="276" w:lineRule="auto"/>
         <w:rPr>
-          <w:rFonts w:asciiTheme="minorHAnsi" w:hAnsiTheme="minorHAnsi" w:cstheme="minorHAnsi"/>
+          <w:rFonts w:cstheme="minorHAnsi"/>
           <w:bdr w:val="none" w:sz="0" w:space="0" w:color="auto" w:frame="1"/>
           <w:lang w:val="en-US"/>
         </w:rPr>
@@ -2997,7 +3323,7 @@
       <w:proofErr w:type="spellStart"/>
       <w:r>
         <w:rPr>
-          <w:rFonts w:asciiTheme="minorHAnsi" w:hAnsiTheme="minorHAnsi" w:cstheme="minorHAnsi"/>
+          <w:rFonts w:cstheme="minorHAnsi"/>
           <w:bdr w:val="none" w:sz="0" w:space="0" w:color="auto" w:frame="1"/>
           <w:lang w:val="en-US"/>
         </w:rPr>
@@ -3006,7 +3332,7 @@
       <w:proofErr w:type="spellEnd"/>
       <w:r>
         <w:rPr>
-          <w:rFonts w:asciiTheme="minorHAnsi" w:hAnsiTheme="minorHAnsi" w:cstheme="minorHAnsi"/>
+          <w:rFonts w:cstheme="minorHAnsi"/>
           <w:bdr w:val="none" w:sz="0" w:space="0" w:color="auto" w:frame="1"/>
           <w:lang w:val="en-US"/>
         </w:rPr>
@@ -3015,7 +3341,7 @@
       <w:proofErr w:type="spellStart"/>
       <w:r>
         <w:rPr>
-          <w:rFonts w:asciiTheme="minorHAnsi" w:hAnsiTheme="minorHAnsi" w:cstheme="minorHAnsi"/>
+          <w:rFonts w:cstheme="minorHAnsi"/>
           <w:bdr w:val="none" w:sz="0" w:space="0" w:color="auto" w:frame="1"/>
           <w:lang w:val="en-US"/>
         </w:rPr>
@@ -3024,7 +3350,7 @@
       <w:proofErr w:type="spellEnd"/>
       <w:r>
         <w:rPr>
-          <w:rFonts w:asciiTheme="minorHAnsi" w:hAnsiTheme="minorHAnsi" w:cstheme="minorHAnsi"/>
+          <w:rFonts w:cstheme="minorHAnsi"/>
           <w:bdr w:val="none" w:sz="0" w:space="0" w:color="auto" w:frame="1"/>
           <w:lang w:val="en-US"/>
         </w:rPr>
@@ -3041,7 +3367,7 @@
         </w:pBdr>
         <w:spacing w:line="276" w:lineRule="auto"/>
         <w:rPr>
-          <w:rFonts w:asciiTheme="minorHAnsi" w:hAnsiTheme="minorHAnsi" w:cstheme="minorHAnsi"/>
+          <w:rFonts w:cstheme="minorHAnsi"/>
           <w:bdr w:val="none" w:sz="0" w:space="0" w:color="auto" w:frame="1"/>
           <w:lang w:val="en-US"/>
         </w:rPr>
@@ -3049,7 +3375,7 @@
       <w:proofErr w:type="spellStart"/>
       <w:r>
         <w:rPr>
-          <w:rFonts w:asciiTheme="minorHAnsi" w:hAnsiTheme="minorHAnsi" w:cstheme="minorHAnsi"/>
+          <w:rFonts w:cstheme="minorHAnsi"/>
           <w:bdr w:val="none" w:sz="0" w:space="0" w:color="auto" w:frame="1"/>
           <w:lang w:val="en-US"/>
         </w:rPr>
@@ -3058,7 +3384,7 @@
       <w:proofErr w:type="spellEnd"/>
       <w:r>
         <w:rPr>
-          <w:rFonts w:asciiTheme="minorHAnsi" w:hAnsiTheme="minorHAnsi" w:cstheme="minorHAnsi"/>
+          <w:rFonts w:cstheme="minorHAnsi"/>
           <w:bdr w:val="none" w:sz="0" w:space="0" w:color="auto" w:frame="1"/>
           <w:lang w:val="en-US"/>
         </w:rPr>
@@ -3067,7 +3393,7 @@
       <w:proofErr w:type="spellStart"/>
       <w:r>
         <w:rPr>
-          <w:rFonts w:asciiTheme="minorHAnsi" w:hAnsiTheme="minorHAnsi" w:cstheme="minorHAnsi"/>
+          <w:rFonts w:cstheme="minorHAnsi"/>
           <w:bdr w:val="none" w:sz="0" w:space="0" w:color="auto" w:frame="1"/>
           <w:lang w:val="en-US"/>
         </w:rPr>
@@ -3076,7 +3402,7 @@
       <w:proofErr w:type="spellEnd"/>
       <w:r>
         <w:rPr>
-          <w:rFonts w:asciiTheme="minorHAnsi" w:hAnsiTheme="minorHAnsi" w:cstheme="minorHAnsi"/>
+          <w:rFonts w:cstheme="minorHAnsi"/>
           <w:bdr w:val="none" w:sz="0" w:space="0" w:color="auto" w:frame="1"/>
           <w:lang w:val="en-US"/>
         </w:rPr>
@@ -3093,7 +3419,7 @@
         </w:pBdr>
         <w:spacing w:line="276" w:lineRule="auto"/>
         <w:rPr>
-          <w:rFonts w:asciiTheme="minorHAnsi" w:hAnsiTheme="minorHAnsi" w:cstheme="minorHAnsi"/>
+          <w:rFonts w:cstheme="minorHAnsi"/>
           <w:bdr w:val="none" w:sz="0" w:space="0" w:color="auto" w:frame="1"/>
           <w:lang w:val="en-US"/>
         </w:rPr>
@@ -3101,7 +3427,7 @@
       <w:proofErr w:type="spellStart"/>
       <w:r>
         <w:rPr>
-          <w:rFonts w:asciiTheme="minorHAnsi" w:hAnsiTheme="minorHAnsi" w:cstheme="minorHAnsi"/>
+          <w:rFonts w:cstheme="minorHAnsi"/>
           <w:bdr w:val="none" w:sz="0" w:space="0" w:color="auto" w:frame="1"/>
           <w:lang w:val="en-US"/>
         </w:rPr>
@@ -3110,7 +3436,7 @@
       <w:proofErr w:type="spellEnd"/>
       <w:r>
         <w:rPr>
-          <w:rFonts w:asciiTheme="minorHAnsi" w:hAnsiTheme="minorHAnsi" w:cstheme="minorHAnsi"/>
+          <w:rFonts w:cstheme="minorHAnsi"/>
           <w:bdr w:val="none" w:sz="0" w:space="0" w:color="auto" w:frame="1"/>
           <w:lang w:val="en-US"/>
         </w:rPr>
@@ -3119,7 +3445,7 @@
       <w:proofErr w:type="spellStart"/>
       <w:r>
         <w:rPr>
-          <w:rFonts w:asciiTheme="minorHAnsi" w:hAnsiTheme="minorHAnsi" w:cstheme="minorHAnsi"/>
+          <w:rFonts w:cstheme="minorHAnsi"/>
           <w:bdr w:val="none" w:sz="0" w:space="0" w:color="auto" w:frame="1"/>
           <w:lang w:val="en-US"/>
         </w:rPr>
@@ -3128,7 +3454,7 @@
       <w:proofErr w:type="spellEnd"/>
       <w:r>
         <w:rPr>
-          <w:rFonts w:asciiTheme="minorHAnsi" w:hAnsiTheme="minorHAnsi" w:cstheme="minorHAnsi"/>
+          <w:rFonts w:cstheme="minorHAnsi"/>
           <w:bdr w:val="none" w:sz="0" w:space="0" w:color="auto" w:frame="1"/>
           <w:lang w:val="en-US"/>
         </w:rPr>
@@ -3146,13 +3472,13 @@
         </w:pBdr>
         <w:spacing w:line="276" w:lineRule="auto"/>
         <w:rPr>
-          <w:rFonts w:asciiTheme="minorHAnsi" w:hAnsiTheme="minorHAnsi" w:cstheme="minorHAnsi"/>
-          <w:lang w:val="en-US"/>
-        </w:rPr>
-      </w:pPr>
-      <w:r>
-        <w:rPr>
-          <w:rFonts w:asciiTheme="minorHAnsi" w:hAnsiTheme="minorHAnsi" w:cstheme="minorHAnsi"/>
+          <w:rFonts w:cstheme="minorHAnsi"/>
+          <w:lang w:val="en-US"/>
+        </w:rPr>
+      </w:pPr>
+      <w:r>
+        <w:rPr>
+          <w:rFonts w:cstheme="minorHAnsi"/>
           <w:bdr w:val="none" w:sz="0" w:space="0" w:color="auto" w:frame="1"/>
           <w:lang w:val="en-US"/>
         </w:rPr>
@@ -3163,7 +3489,7 @@
       <w:pPr>
         <w:pStyle w:val="Caption"/>
         <w:rPr>
-          <w:rFonts w:asciiTheme="minorHAnsi" w:hAnsiTheme="minorHAnsi" w:cstheme="minorHAnsi"/>
+          <w:rFonts w:cstheme="minorHAnsi"/>
           <w:color w:val="auto"/>
           <w:sz w:val="20"/>
           <w:szCs w:val="20"/>
@@ -3172,7 +3498,7 @@
       </w:pPr>
       <w:r>
         <w:rPr>
-          <w:rFonts w:asciiTheme="minorHAnsi" w:hAnsiTheme="minorHAnsi" w:cstheme="minorHAnsi"/>
+          <w:rFonts w:cstheme="minorHAnsi"/>
           <w:color w:val="auto"/>
           <w:sz w:val="20"/>
           <w:szCs w:val="20"/>
@@ -3182,7 +3508,7 @@
       </w:r>
       <w:r>
         <w:rPr>
-          <w:rFonts w:asciiTheme="minorHAnsi" w:hAnsiTheme="minorHAnsi" w:cstheme="minorHAnsi"/>
+          <w:rFonts w:cstheme="minorHAnsi"/>
           <w:color w:val="auto"/>
           <w:sz w:val="20"/>
           <w:szCs w:val="20"/>
@@ -3192,7 +3518,7 @@
       </w:r>
       <w:r>
         <w:rPr>
-          <w:rFonts w:asciiTheme="minorHAnsi" w:hAnsiTheme="minorHAnsi" w:cstheme="minorHAnsi"/>
+          <w:rFonts w:cstheme="minorHAnsi"/>
           <w:color w:val="auto"/>
           <w:sz w:val="20"/>
           <w:szCs w:val="20"/>
@@ -3202,7 +3528,7 @@
       </w:r>
       <w:r>
         <w:rPr>
-          <w:rFonts w:asciiTheme="minorHAnsi" w:hAnsiTheme="minorHAnsi" w:cstheme="minorHAnsi"/>
+          <w:rFonts w:cstheme="minorHAnsi"/>
           <w:color w:val="auto"/>
           <w:sz w:val="20"/>
           <w:szCs w:val="20"/>
@@ -3212,7 +3538,7 @@
       </w:r>
       <w:r>
         <w:rPr>
-          <w:rFonts w:asciiTheme="minorHAnsi" w:hAnsiTheme="minorHAnsi" w:cstheme="minorHAnsi"/>
+          <w:rFonts w:cstheme="minorHAnsi"/>
           <w:noProof/>
           <w:color w:val="auto"/>
           <w:sz w:val="20"/>
@@ -3223,7 +3549,7 @@
       </w:r>
       <w:r>
         <w:rPr>
-          <w:rFonts w:asciiTheme="minorHAnsi" w:hAnsiTheme="minorHAnsi" w:cstheme="minorHAnsi"/>
+          <w:rFonts w:cstheme="minorHAnsi"/>
           <w:color w:val="auto"/>
           <w:sz w:val="20"/>
           <w:szCs w:val="20"/>
@@ -3233,7 +3559,7 @@
       </w:r>
       <w:r>
         <w:rPr>
-          <w:rFonts w:asciiTheme="minorHAnsi" w:hAnsiTheme="minorHAnsi" w:cstheme="minorHAnsi"/>
+          <w:rFonts w:cstheme="minorHAnsi"/>
           <w:color w:val="auto"/>
           <w:sz w:val="20"/>
           <w:szCs w:val="20"/>
@@ -3305,7 +3631,7 @@
     </w:sdtPr>
     <w:sdtEndPr>
       <w:rPr>
-        <w:rFonts w:asciiTheme="minorHAnsi" w:hAnsiTheme="minorHAnsi" w:cstheme="minorHAnsi"/>
+        <w:rFonts w:cstheme="minorHAnsi"/>
         <w:noProof/>
       </w:rPr>
     </w:sdtEndPr>
@@ -3315,37 +3641,37 @@
           <w:pStyle w:val="Footer"/>
           <w:jc w:val="center"/>
           <w:rPr>
-            <w:rFonts w:asciiTheme="minorHAnsi" w:hAnsiTheme="minorHAnsi" w:cstheme="minorHAnsi"/>
+            <w:rFonts w:cstheme="minorHAnsi"/>
           </w:rPr>
         </w:pPr>
         <w:r>
           <w:rPr>
-            <w:rFonts w:asciiTheme="minorHAnsi" w:hAnsiTheme="minorHAnsi" w:cstheme="minorHAnsi"/>
+            <w:rFonts w:cstheme="minorHAnsi"/>
           </w:rPr>
           <w:fldChar w:fldCharType="begin"/>
         </w:r>
         <w:r>
           <w:rPr>
-            <w:rFonts w:asciiTheme="minorHAnsi" w:hAnsiTheme="minorHAnsi" w:cstheme="minorHAnsi"/>
+            <w:rFonts w:cstheme="minorHAnsi"/>
           </w:rPr>
           <w:instrText xml:space="preserve"> PAGE   \* MERGEFORMAT </w:instrText>
         </w:r>
         <w:r>
           <w:rPr>
-            <w:rFonts w:asciiTheme="minorHAnsi" w:hAnsiTheme="minorHAnsi" w:cstheme="minorHAnsi"/>
+            <w:rFonts w:cstheme="minorHAnsi"/>
           </w:rPr>
           <w:fldChar w:fldCharType="separate"/>
         </w:r>
         <w:r>
           <w:rPr>
-            <w:rFonts w:asciiTheme="minorHAnsi" w:hAnsiTheme="minorHAnsi" w:cstheme="minorHAnsi"/>
+            <w:rFonts w:cstheme="minorHAnsi"/>
             <w:noProof/>
           </w:rPr>
           <w:t>2</w:t>
         </w:r>
         <w:r>
           <w:rPr>
-            <w:rFonts w:asciiTheme="minorHAnsi" w:hAnsiTheme="minorHAnsi" w:cstheme="minorHAnsi"/>
+            <w:rFonts w:cstheme="minorHAnsi"/>
             <w:noProof/>
           </w:rPr>
           <w:fldChar w:fldCharType="end"/>
@@ -4428,13 +4754,13 @@
   <w:style w:type="paragraph" w:default="1" w:styleId="Normal">
     <w:name w:val="Normal"/>
     <w:qFormat/>
-    <w:rsid w:val="00937AE6"/>
+    <w:rsid w:val="00677914"/>
     <w:pPr>
       <w:spacing w:after="200" w:line="360" w:lineRule="auto"/>
       <w:jc w:val="both"/>
     </w:pPr>
     <w:rPr>
-      <w:rFonts w:ascii="Times New Roman" w:hAnsi="Times New Roman"/>
+      <w:rFonts w:asciiTheme="minorHAnsi" w:hAnsiTheme="minorHAnsi"/>
       <w:sz w:val="22"/>
       <w:szCs w:val="22"/>
     </w:rPr>
@@ -4457,7 +4783,7 @@
       <w:outlineLvl w:val="0"/>
     </w:pPr>
     <w:rPr>
-      <w:rFonts w:asciiTheme="minorHAnsi" w:eastAsia="Times New Roman" w:hAnsiTheme="minorHAnsi"/>
+      <w:rFonts w:eastAsia="Times New Roman"/>
       <w:b/>
       <w:bCs/>
       <w:color w:val="DF4807"/>
@@ -4485,7 +4811,7 @@
       <w:outlineLvl w:val="1"/>
     </w:pPr>
     <w:rPr>
-      <w:rFonts w:asciiTheme="minorHAnsi" w:eastAsia="Times New Roman" w:hAnsiTheme="minorHAnsi"/>
+      <w:rFonts w:eastAsia="Times New Roman"/>
       <w:b/>
       <w:bCs/>
       <w:color w:val="DF4807"/>
@@ -4513,7 +4839,7 @@
       <w:outlineLvl w:val="2"/>
     </w:pPr>
     <w:rPr>
-      <w:rFonts w:asciiTheme="minorHAnsi" w:eastAsia="Times New Roman" w:hAnsiTheme="minorHAnsi"/>
+      <w:rFonts w:eastAsia="Times New Roman"/>
       <w:b/>
       <w:bCs/>
       <w:color w:val="DF4807"/>
@@ -4686,7 +5012,6 @@
   <w:style w:type="character" w:default="1" w:styleId="DefaultParagraphFont">
     <w:name w:val="Default Paragraph Font"/>
     <w:uiPriority w:val="1"/>
-    <w:semiHidden/>
     <w:unhideWhenUsed/>
   </w:style>
   <w:style w:type="table" w:default="1" w:styleId="TableNormal">
@@ -4812,9 +5137,6 @@
       </w:tabs>
       <w:spacing w:after="100"/>
     </w:pPr>
-    <w:rPr>
-      <w:rFonts w:asciiTheme="minorHAnsi" w:hAnsiTheme="minorHAnsi"/>
-    </w:rPr>
   </w:style>
   <w:style w:type="character" w:styleId="Hyperlink">
     <w:name w:val="Hyperlink"/>
@@ -5007,9 +5329,6 @@
       <w:spacing w:after="100"/>
       <w:ind w:left="284"/>
     </w:pPr>
-    <w:rPr>
-      <w:rFonts w:asciiTheme="minorHAnsi" w:hAnsiTheme="minorHAnsi"/>
-    </w:rPr>
   </w:style>
   <w:style w:type="paragraph" w:styleId="TOC3">
     <w:name w:val="toc 3"/>
@@ -5023,9 +5342,6 @@
       <w:spacing w:after="100"/>
       <w:ind w:left="567"/>
     </w:pPr>
-    <w:rPr>
-      <w:rFonts w:asciiTheme="minorHAnsi" w:hAnsiTheme="minorHAnsi"/>
-    </w:rPr>
   </w:style>
   <w:style w:type="character" w:styleId="PlaceholderText">
     <w:name w:val="Placeholder Text"/>

</xml_diff>